<commit_message>
Updated functionality pathways as requested
</commit_message>
<xml_diff>
--- a/Kapil/Functionality pathways.docx
+++ b/Kapil/Functionality pathways.docx
@@ -124,13 +124,7 @@
         </w:numPr>
       </w:pPr>
       <w:r>
-        <w:t xml:space="preserve">Click on button that says start/stop </w:t>
-      </w:r>
-      <w:r>
-        <w:t>rear</w:t>
-      </w:r>
-      <w:r>
-        <w:t xml:space="preserve"> wheel simulation</w:t>
+        <w:t>Click on button that says start/stop rear wheel simulation</w:t>
       </w:r>
     </w:p>
     <w:p>
@@ -166,16 +160,7 @@
         </w:numPr>
       </w:pPr>
       <w:r>
-        <w:t xml:space="preserve">Send power to the </w:t>
-      </w:r>
-      <w:r>
-        <w:t>middle</w:t>
-      </w:r>
-      <w:r>
-        <w:t xml:space="preserve"> drive shaft from the engine</w:t>
-      </w:r>
-      <w:r>
-        <w:t xml:space="preserve"> (runs from engine to the back of the car)</w:t>
+        <w:t>Send power to the middle drive shaft from the engine (runs from engine to the back of the car)</w:t>
       </w:r>
     </w:p>
     <w:p>
@@ -199,31 +184,19 @@
         </w:numPr>
       </w:pPr>
       <w:r>
-        <w:t>Rear</w:t>
-      </w:r>
-      <w:r>
-        <w:t xml:space="preserve"> driveshaft send turning action to the </w:t>
-      </w:r>
-      <w:r>
-        <w:t>rear</w:t>
-      </w:r>
-      <w:r>
-        <w:t xml:space="preserve"> wheels</w:t>
-      </w:r>
-    </w:p>
-    <w:p>
-      <w:pPr>
-        <w:pStyle w:val="ListParagraph"/>
-        <w:numPr>
-          <w:ilvl w:val="2"/>
-          <w:numId w:val="1"/>
-        </w:numPr>
-      </w:pPr>
-      <w:r>
-        <w:t>Rear</w:t>
-      </w:r>
-      <w:r>
-        <w:t xml:space="preserve"> wheels turn</w:t>
+        <w:t>Rear driveshaft send turning action to the rear wheels</w:t>
+      </w:r>
+    </w:p>
+    <w:p>
+      <w:pPr>
+        <w:pStyle w:val="ListParagraph"/>
+        <w:numPr>
+          <w:ilvl w:val="2"/>
+          <w:numId w:val="1"/>
+        </w:numPr>
+      </w:pPr>
+      <w:r>
+        <w:t>Rear wheels turn</w:t>
       </w:r>
     </w:p>
     <w:p>
@@ -247,13 +220,7 @@
         </w:numPr>
       </w:pPr>
       <w:r>
-        <w:t xml:space="preserve">Click on button that says start/stop </w:t>
-      </w:r>
-      <w:r>
-        <w:t>all</w:t>
-      </w:r>
-      <w:r>
-        <w:t xml:space="preserve"> wheel simulation</w:t>
+        <w:t>Click on button that says start/stop all wheel simulation</w:t>
       </w:r>
     </w:p>
     <w:p>
@@ -289,31 +256,19 @@
         </w:numPr>
       </w:pPr>
       <w:r>
-        <w:t>Send power to the front drive shaft</w:t>
-      </w:r>
-      <w:r>
-        <w:t xml:space="preserve"> and middle driveshaft</w:t>
-      </w:r>
-      <w:r>
-        <w:t xml:space="preserve"> from the engine</w:t>
-      </w:r>
-    </w:p>
-    <w:p>
-      <w:pPr>
-        <w:pStyle w:val="ListParagraph"/>
-        <w:numPr>
-          <w:ilvl w:val="2"/>
-          <w:numId w:val="1"/>
-        </w:numPr>
-      </w:pPr>
-      <w:r>
-        <w:t xml:space="preserve">Front driveshaft send turning action to the </w:t>
-      </w:r>
-      <w:r>
-        <w:t>front</w:t>
-      </w:r>
-      <w:r>
-        <w:t xml:space="preserve"> wheels</w:t>
+        <w:t>Send power to the front drive shaft and middle driveshaft from the engine</w:t>
+      </w:r>
+    </w:p>
+    <w:p>
+      <w:pPr>
+        <w:pStyle w:val="ListParagraph"/>
+        <w:numPr>
+          <w:ilvl w:val="2"/>
+          <w:numId w:val="1"/>
+        </w:numPr>
+      </w:pPr>
+      <w:r>
+        <w:t>Front driveshaft send turning action to the front wheels</w:t>
       </w:r>
     </w:p>
     <w:p>
@@ -349,10 +304,7 @@
         </w:numPr>
       </w:pPr>
       <w:r>
-        <w:t>Front and rear wheels</w:t>
-      </w:r>
-      <w:r>
-        <w:t xml:space="preserve"> turn</w:t>
+        <w:t>Front and rear wheels turn</w:t>
       </w:r>
     </w:p>
     <w:p>
@@ -569,64 +521,43 @@
         </w:numPr>
       </w:pPr>
       <w:r>
-        <w:t xml:space="preserve">Auto set engine temperature to be about </w:t>
-      </w:r>
-      <w:r>
-        <w:t>70</w:t>
-      </w:r>
-      <w:r>
-        <w:t xml:space="preserve"> celcius</w:t>
-      </w:r>
-    </w:p>
-    <w:p>
-      <w:pPr>
-        <w:pStyle w:val="ListParagraph"/>
-        <w:numPr>
-          <w:ilvl w:val="2"/>
-          <w:numId w:val="1"/>
-        </w:numPr>
-      </w:pPr>
-      <w:r>
-        <w:t>Let engine run, as engine runs, keep increasing temperature about 2 degrees a second</w:t>
-      </w:r>
-      <w:r>
-        <w:t>, up to about 90 degrees</w:t>
-      </w:r>
-    </w:p>
-    <w:p>
-      <w:pPr>
-        <w:pStyle w:val="ListParagraph"/>
-        <w:numPr>
-          <w:ilvl w:val="2"/>
-          <w:numId w:val="1"/>
-        </w:numPr>
-      </w:pPr>
-      <w:r>
-        <w:t xml:space="preserve">Show coolant entering to engine from coolant tank and out of engine at </w:t>
-      </w:r>
-      <w:r>
-        <w:t xml:space="preserve">fast </w:t>
-      </w:r>
-      <w:r>
-        <w:t xml:space="preserve"> rate</w:t>
-      </w:r>
-    </w:p>
-    <w:p>
-      <w:pPr>
-        <w:pStyle w:val="ListParagraph"/>
-        <w:numPr>
-          <w:ilvl w:val="2"/>
-          <w:numId w:val="1"/>
-        </w:numPr>
-      </w:pPr>
-      <w:r>
-        <w:t xml:space="preserve">Show coolant moving from engine to radiator and out of radiator to coolant tank at a </w:t>
-      </w:r>
-      <w:r>
-        <w:t>fast</w:t>
-      </w:r>
-      <w:r>
-        <w:t xml:space="preserve"> rate</w:t>
+        <w:t>Auto set engine temperature to be about 70 celcius</w:t>
+      </w:r>
+    </w:p>
+    <w:p>
+      <w:pPr>
+        <w:pStyle w:val="ListParagraph"/>
+        <w:numPr>
+          <w:ilvl w:val="2"/>
+          <w:numId w:val="1"/>
+        </w:numPr>
+      </w:pPr>
+      <w:r>
+        <w:t>Let engine run, as engine runs, keep increasing temperature about 2 degrees a second, up to about 90 degrees</w:t>
+      </w:r>
+    </w:p>
+    <w:p>
+      <w:pPr>
+        <w:pStyle w:val="ListParagraph"/>
+        <w:numPr>
+          <w:ilvl w:val="2"/>
+          <w:numId w:val="1"/>
+        </w:numPr>
+      </w:pPr>
+      <w:r>
+        <w:t>Show coolant entering to engine from coolant tank and out of engine at fast  rate</w:t>
+      </w:r>
+    </w:p>
+    <w:p>
+      <w:pPr>
+        <w:pStyle w:val="ListParagraph"/>
+        <w:numPr>
+          <w:ilvl w:val="2"/>
+          <w:numId w:val="1"/>
+        </w:numPr>
+      </w:pPr>
+      <w:r>
+        <w:t>Show coolant moving from engine to radiator and out of radiator to coolant tank at a fast rate</w:t>
       </w:r>
     </w:p>
     <w:p>
@@ -797,10 +728,7 @@
         </w:numPr>
       </w:pPr>
       <w:r>
-        <w:t xml:space="preserve">Show power going from battery to </w:t>
-      </w:r>
-      <w:r>
-        <w:t>front fog light</w:t>
+        <w:t>Show power going from battery to front fog light</w:t>
       </w:r>
     </w:p>
     <w:p>
@@ -836,10 +764,7 @@
         </w:numPr>
       </w:pPr>
       <w:r>
-        <w:t xml:space="preserve">Click on button to turn  on </w:t>
-      </w:r>
-      <w:r>
-        <w:t>high beam</w:t>
+        <w:t>Click on button to turn  on high beam</w:t>
       </w:r>
     </w:p>
     <w:p>
@@ -863,13 +788,7 @@
         </w:numPr>
       </w:pPr>
       <w:r>
-        <w:t xml:space="preserve">If </w:t>
-      </w:r>
-      <w:r>
-        <w:t>headlights are on, display the high beam</w:t>
-      </w:r>
-      <w:r>
-        <w:t xml:space="preserve"> on symbol in the instrument cluster</w:t>
+        <w:t>If headlights are on, display the high beam on symbol in the instrument cluster</w:t>
       </w:r>
     </w:p>
     <w:p>
@@ -881,10 +800,7 @@
         </w:numPr>
       </w:pPr>
       <w:r>
-        <w:t xml:space="preserve">Show power going from battery to </w:t>
-      </w:r>
-      <w:r>
-        <w:t>high beam light</w:t>
+        <w:t>Show power going from battery to high beam light</w:t>
       </w:r>
     </w:p>
     <w:p>
@@ -897,13 +813,7 @@
       </w:pPr>
       <w:r>
         <w:lastRenderedPageBreak/>
-        <w:t xml:space="preserve">To turn off, click the button again. Disable the </w:t>
-      </w:r>
-      <w:r>
-        <w:t>high beam</w:t>
-      </w:r>
-      <w:r>
-        <w:t xml:space="preserve"> on symbol.</w:t>
+        <w:t>To turn off, click the button again. Disable the high beam on symbol.</w:t>
       </w:r>
     </w:p>
     <w:p>
@@ -927,13 +837,7 @@
         </w:numPr>
       </w:pPr>
       <w:r>
-        <w:t xml:space="preserve">Click on button to turn  on </w:t>
-      </w:r>
-      <w:r>
-        <w:t>rear</w:t>
-      </w:r>
-      <w:r>
-        <w:t xml:space="preserve"> foglights</w:t>
+        <w:t>Click on button to turn  on rear foglights</w:t>
       </w:r>
     </w:p>
     <w:p>
@@ -957,13 +861,7 @@
         </w:numPr>
       </w:pPr>
       <w:r>
-        <w:t xml:space="preserve">If headlights are on, display the </w:t>
-      </w:r>
-      <w:r>
-        <w:t>rear</w:t>
-      </w:r>
-      <w:r>
-        <w:t xml:space="preserve"> fog light on symbol in the instrument cluster</w:t>
+        <w:t>If headlights are on, display the rear fog light on symbol in the instrument cluster</w:t>
       </w:r>
       <w:r>
         <w:t xml:space="preserve"> </w:t>
@@ -978,13 +876,7 @@
         </w:numPr>
       </w:pPr>
       <w:r>
-        <w:t xml:space="preserve">Show power going from battery to </w:t>
-      </w:r>
-      <w:r>
-        <w:t>rear</w:t>
-      </w:r>
-      <w:r>
-        <w:t xml:space="preserve"> fog light</w:t>
+        <w:t>Show power going from battery to rear fog light</w:t>
       </w:r>
     </w:p>
     <w:p>
@@ -996,13 +888,7 @@
         </w:numPr>
       </w:pPr>
       <w:r>
-        <w:t xml:space="preserve">To turn off, click the button again. Disable the </w:t>
-      </w:r>
-      <w:r>
-        <w:t>rear</w:t>
-      </w:r>
-      <w:r>
-        <w:t xml:space="preserve"> fog lights on symbol.</w:t>
+        <w:t>To turn off, click the button again. Disable the rear fog lights on symbol.</w:t>
       </w:r>
     </w:p>
     <w:p>
@@ -1038,10 +924,7 @@
         </w:numPr>
       </w:pPr>
       <w:r>
-        <w:t xml:space="preserve">Show power going from battery to </w:t>
-      </w:r>
-      <w:r>
-        <w:t>front and rear indicator lights</w:t>
+        <w:t>Show power going from battery to front and rear indicator lights</w:t>
       </w:r>
       <w:r>
         <w:t xml:space="preserve"> via a switch than engages and disengages</w:t>
@@ -1332,143 +1215,711 @@
         <w:lastRenderedPageBreak/>
         <w:t>If cruise speed more than current speed, increase speed at a rate of 1 kmh per 0.1 second until reached cruise speed</w:t>
       </w:r>
+    </w:p>
+    <w:p>
+      <w:pPr>
+        <w:pStyle w:val="ListParagraph"/>
+        <w:numPr>
+          <w:ilvl w:val="1"/>
+          <w:numId w:val="1"/>
+        </w:numPr>
+      </w:pPr>
+      <w:r>
+        <w:t>Defrost rear</w:t>
+      </w:r>
+    </w:p>
+    <w:p>
+      <w:pPr>
+        <w:pStyle w:val="ListParagraph"/>
+        <w:numPr>
+          <w:ilvl w:val="2"/>
+          <w:numId w:val="1"/>
+        </w:numPr>
+      </w:pPr>
+      <w:r>
+        <w:t>Click on button to activate the rear heater</w:t>
+      </w:r>
+    </w:p>
+    <w:p>
+      <w:pPr>
+        <w:pStyle w:val="ListParagraph"/>
+        <w:numPr>
+          <w:ilvl w:val="2"/>
+          <w:numId w:val="1"/>
+        </w:numPr>
+      </w:pPr>
+      <w:r>
+        <w:t>Light up the rear defrost icon on instrument cluster</w:t>
+      </w:r>
+    </w:p>
+    <w:p>
+      <w:pPr>
+        <w:pStyle w:val="ListParagraph"/>
+        <w:numPr>
+          <w:ilvl w:val="2"/>
+          <w:numId w:val="1"/>
+        </w:numPr>
+      </w:pPr>
+      <w:r>
+        <w:t>Send power from battery to rear window defrost</w:t>
+      </w:r>
+    </w:p>
+    <w:p>
+      <w:pPr>
+        <w:pStyle w:val="ListParagraph"/>
+        <w:numPr>
+          <w:ilvl w:val="2"/>
+          <w:numId w:val="1"/>
+        </w:numPr>
+      </w:pPr>
+      <w:r>
+        <w:t>To turn off, click on button again, disable the rear defrost icon</w:t>
+      </w:r>
+    </w:p>
+    <w:p>
+      <w:pPr>
+        <w:pStyle w:val="ListParagraph"/>
+        <w:numPr>
+          <w:ilvl w:val="0"/>
+          <w:numId w:val="1"/>
+        </w:numPr>
+      </w:pPr>
+      <w:r>
+        <w:t>Simulate steering system</w:t>
+      </w:r>
+    </w:p>
+    <w:p>
+      <w:pPr>
+        <w:pStyle w:val="ListParagraph"/>
+        <w:numPr>
+          <w:ilvl w:val="1"/>
+          <w:numId w:val="1"/>
+        </w:numPr>
+      </w:pPr>
+      <w:r>
+        <w:t>Click on turn steering to the left</w:t>
+      </w:r>
+    </w:p>
+    <w:p>
+      <w:pPr>
+        <w:pStyle w:val="ListParagraph"/>
+        <w:numPr>
+          <w:ilvl w:val="1"/>
+          <w:numId w:val="1"/>
+        </w:numPr>
+      </w:pPr>
+      <w:r>
+        <w:t>Turn steering to the left</w:t>
+      </w:r>
+    </w:p>
+    <w:p>
+      <w:pPr>
+        <w:pStyle w:val="ListParagraph"/>
+        <w:numPr>
+          <w:ilvl w:val="1"/>
+          <w:numId w:val="1"/>
+        </w:numPr>
+      </w:pPr>
+      <w:r>
+        <w:t>Turn steering pinion (rod)</w:t>
+      </w:r>
+    </w:p>
+    <w:p>
+      <w:pPr>
+        <w:pStyle w:val="ListParagraph"/>
+        <w:numPr>
+          <w:ilvl w:val="1"/>
+          <w:numId w:val="1"/>
+        </w:numPr>
+      </w:pPr>
+      <w:r>
+        <w:t>Move steering rack to the right (causing wheels to turn left)</w:t>
+      </w:r>
+    </w:p>
+    <w:p>
+      <w:pPr>
+        <w:pStyle w:val="ListParagraph"/>
+        <w:numPr>
+          <w:ilvl w:val="1"/>
+          <w:numId w:val="1"/>
+        </w:numPr>
+      </w:pPr>
+      <w:r>
+        <w:t>Move tyres by 15 degress to the left (change image)</w:t>
+      </w:r>
+    </w:p>
+    <w:p>
+      <w:pPr>
+        <w:pStyle w:val="ListParagraph"/>
+        <w:numPr>
+          <w:ilvl w:val="1"/>
+          <w:numId w:val="1"/>
+        </w:numPr>
+      </w:pPr>
+      <w:r>
+        <w:t>Can repeat until tyres are at 75 degrees left. At which point cannot anymore.</w:t>
+      </w:r>
+    </w:p>
+    <w:p>
+      <w:pPr>
+        <w:pStyle w:val="ListParagraph"/>
+        <w:numPr>
+          <w:ilvl w:val="1"/>
+          <w:numId w:val="1"/>
+        </w:numPr>
+      </w:pPr>
+      <w:r>
+        <w:t>Do the same for the right way.</w:t>
+      </w:r>
+    </w:p>
+    <w:p>
+      <w:pPr>
+        <w:pStyle w:val="ListParagraph"/>
+        <w:numPr>
+          <w:ilvl w:val="1"/>
+          <w:numId w:val="1"/>
+        </w:numPr>
+      </w:pPr>
+      <w:r>
+        <w:t>(Essentially range of angles is from 75 degrees left to 75 degrees right)</w:t>
+      </w:r>
+    </w:p>
+    <w:p>
+      <w:pPr>
+        <w:pStyle w:val="ListParagraph"/>
+        <w:numPr>
+          <w:ilvl w:val="0"/>
+          <w:numId w:val="1"/>
+        </w:numPr>
+      </w:pPr>
+      <w:r>
+        <w:t xml:space="preserve">Simulate braking system </w:t>
+      </w:r>
+    </w:p>
+    <w:p>
+      <w:pPr>
+        <w:pStyle w:val="ListParagraph"/>
+        <w:numPr>
+          <w:ilvl w:val="1"/>
+          <w:numId w:val="1"/>
+        </w:numPr>
+      </w:pPr>
+      <w:r>
+        <w:t>Hand brake</w:t>
+      </w:r>
+    </w:p>
+    <w:p>
+      <w:pPr>
+        <w:pStyle w:val="ListParagraph"/>
+        <w:numPr>
+          <w:ilvl w:val="2"/>
+          <w:numId w:val="1"/>
+        </w:numPr>
+      </w:pPr>
+      <w:r>
+        <w:t>Click engage/disengage handbrake</w:t>
+      </w:r>
+    </w:p>
+    <w:p>
+      <w:pPr>
+        <w:pStyle w:val="ListParagraph"/>
+        <w:numPr>
+          <w:ilvl w:val="2"/>
+          <w:numId w:val="1"/>
+        </w:numPr>
+      </w:pPr>
+      <w:r>
+        <w:t>If disengaged already, engage it. Light up hand brake icon on instrument cluster. Send signal to parking brake mounted in rear wheels and power from battery. Parking brake locks</w:t>
+      </w:r>
+    </w:p>
+    <w:p>
+      <w:pPr>
+        <w:pStyle w:val="ListParagraph"/>
+        <w:numPr>
+          <w:ilvl w:val="2"/>
+          <w:numId w:val="1"/>
+        </w:numPr>
+      </w:pPr>
+      <w:r>
+        <w:t xml:space="preserve"> If </w:t>
+      </w:r>
+      <w:r>
+        <w:t>engaged</w:t>
+      </w:r>
+      <w:r>
+        <w:t xml:space="preserve"> already, </w:t>
+      </w:r>
+      <w:r>
+        <w:t>disengage</w:t>
+      </w:r>
+      <w:r>
+        <w:t xml:space="preserve"> it. </w:t>
+      </w:r>
+      <w:r>
+        <w:t xml:space="preserve">Disable </w:t>
+      </w:r>
+      <w:r>
+        <w:t>hand</w:t>
+      </w:r>
+      <w:r>
+        <w:t xml:space="preserve"> brake icon on instrument cluster. Send signal to parking brake mounted in rear wheels and power from battery. Parking brake </w:t>
+      </w:r>
+      <w:r>
+        <w:t>unlocks</w:t>
+      </w:r>
+    </w:p>
+    <w:p>
+      <w:pPr>
+        <w:pStyle w:val="ListParagraph"/>
+        <w:numPr>
+          <w:ilvl w:val="1"/>
+          <w:numId w:val="1"/>
+        </w:numPr>
+      </w:pPr>
+      <w:r>
+        <w:t>Foot brake</w:t>
+      </w:r>
+    </w:p>
+    <w:p>
+      <w:pPr>
+        <w:pStyle w:val="ListParagraph"/>
+        <w:numPr>
+          <w:ilvl w:val="2"/>
+          <w:numId w:val="1"/>
+        </w:numPr>
+      </w:pPr>
+      <w:r>
+        <w:t>Let car be moving at 60kmh</w:t>
+      </w:r>
+    </w:p>
+    <w:p>
+      <w:pPr>
+        <w:pStyle w:val="ListParagraph"/>
+        <w:numPr>
+          <w:ilvl w:val="2"/>
+          <w:numId w:val="1"/>
+        </w:numPr>
+      </w:pPr>
+      <w:r>
+        <w:t>Click and hold apply brake button</w:t>
+      </w:r>
+    </w:p>
+    <w:p>
+      <w:pPr>
+        <w:pStyle w:val="ListParagraph"/>
+        <w:numPr>
+          <w:ilvl w:val="2"/>
+          <w:numId w:val="1"/>
+        </w:numPr>
+      </w:pPr>
+      <w:r>
+        <w:t xml:space="preserve">As long as the button is applied </w:t>
+      </w:r>
+      <w:r>
+        <w:t>keep sending signal to the brake pump</w:t>
+      </w:r>
+    </w:p>
+    <w:p>
+      <w:pPr>
+        <w:pStyle w:val="ListParagraph"/>
+        <w:numPr>
+          <w:ilvl w:val="2"/>
+          <w:numId w:val="1"/>
+        </w:numPr>
+      </w:pPr>
+      <w:r>
+        <w:t>Brake pump pumps brake fluid to the brakes on 4 wheels</w:t>
+      </w:r>
+    </w:p>
+    <w:p>
+      <w:pPr>
+        <w:pStyle w:val="ListParagraph"/>
+        <w:numPr>
+          <w:ilvl w:val="2"/>
+          <w:numId w:val="1"/>
+        </w:numPr>
+      </w:pPr>
+      <w:r>
+        <w:t>As long as brake fluid is pumped, apply the brakes</w:t>
+      </w:r>
+    </w:p>
+    <w:p>
+      <w:pPr>
+        <w:pStyle w:val="ListParagraph"/>
+        <w:numPr>
+          <w:ilvl w:val="2"/>
+          <w:numId w:val="1"/>
+        </w:numPr>
+      </w:pPr>
+      <w:r>
+        <w:t>Reduce the speed at a rate of 15kmh per second</w:t>
+      </w:r>
+    </w:p>
+    <w:p>
+      <w:pPr>
+        <w:pStyle w:val="ListParagraph"/>
+        <w:numPr>
+          <w:ilvl w:val="0"/>
+          <w:numId w:val="1"/>
+        </w:numPr>
+      </w:pPr>
+      <w:r>
+        <w:t>Simulate adding attachment</w:t>
+      </w:r>
+    </w:p>
+    <w:p>
+      <w:pPr>
+        <w:pStyle w:val="ListParagraph"/>
+        <w:numPr>
+          <w:ilvl w:val="1"/>
+          <w:numId w:val="1"/>
+        </w:numPr>
+      </w:pPr>
+      <w:r>
+        <w:t>Click add trailer</w:t>
+      </w:r>
+    </w:p>
+    <w:p>
+      <w:pPr>
+        <w:pStyle w:val="ListParagraph"/>
+        <w:numPr>
+          <w:ilvl w:val="2"/>
+          <w:numId w:val="1"/>
+        </w:numPr>
+      </w:pPr>
+      <w:r>
+        <w:t>Trailer mounted to rear of the car</w:t>
+      </w:r>
+    </w:p>
+    <w:p>
+      <w:pPr>
+        <w:pStyle w:val="ListParagraph"/>
+        <w:numPr>
+          <w:ilvl w:val="1"/>
+          <w:numId w:val="1"/>
+        </w:numPr>
+      </w:pPr>
+      <w:r>
+        <w:t>Click add tow box</w:t>
+      </w:r>
+    </w:p>
+    <w:p>
+      <w:pPr>
+        <w:pStyle w:val="ListParagraph"/>
+        <w:numPr>
+          <w:ilvl w:val="2"/>
+          <w:numId w:val="1"/>
+        </w:numPr>
+      </w:pPr>
+      <w:r>
+        <w:t xml:space="preserve">Tow box mounted to car </w:t>
+      </w:r>
+    </w:p>
+    <w:p>
+      <w:pPr>
+        <w:pStyle w:val="ListParagraph"/>
+        <w:numPr>
+          <w:ilvl w:val="1"/>
+          <w:numId w:val="1"/>
+        </w:numPr>
+      </w:pPr>
+      <w:r>
+        <w:t>Unmount accessory</w:t>
+      </w:r>
+    </w:p>
+    <w:p>
+      <w:pPr>
+        <w:pStyle w:val="ListParagraph"/>
+        <w:numPr>
+          <w:ilvl w:val="2"/>
+          <w:numId w:val="1"/>
+        </w:numPr>
+      </w:pPr>
+      <w:r>
+        <w:t>Remove mounted attachment</w:t>
+      </w:r>
+    </w:p>
+    <w:p>
+      <w:pPr>
+        <w:pStyle w:val="ListParagraph"/>
+        <w:numPr>
+          <w:ilvl w:val="1"/>
+          <w:numId w:val="1"/>
+        </w:numPr>
+      </w:pPr>
+      <w:r>
+        <w:t>When attempting to add, check first if there is any accessory there. If yes, prompt to remove first. Same thing when removing if nothing to remove inform the user</w:t>
+      </w:r>
+    </w:p>
+    <w:p>
+      <w:pPr>
+        <w:pStyle w:val="ListParagraph"/>
+        <w:numPr>
+          <w:ilvl w:val="0"/>
+          <w:numId w:val="1"/>
+        </w:numPr>
+      </w:pPr>
+      <w:r>
+        <w:t>Simulate alternative fuel powered drivetrains</w:t>
+      </w:r>
+    </w:p>
+    <w:p>
+      <w:pPr>
+        <w:pStyle w:val="ListParagraph"/>
+        <w:numPr>
+          <w:ilvl w:val="1"/>
+          <w:numId w:val="1"/>
+        </w:numPr>
+      </w:pPr>
+      <w:r>
+        <w:t>Hybrid</w:t>
+      </w:r>
+    </w:p>
+    <w:p>
+      <w:pPr>
+        <w:pStyle w:val="ListParagraph"/>
+        <w:numPr>
+          <w:ilvl w:val="2"/>
+          <w:numId w:val="1"/>
+        </w:numPr>
+      </w:pPr>
+      <w:r>
+        <w:lastRenderedPageBreak/>
+        <w:t>Petrol engine gets fuel from fuel tank (similar to the earlier one with the fuel tank etc)</w:t>
+      </w:r>
+    </w:p>
+    <w:p>
+      <w:pPr>
+        <w:pStyle w:val="ListParagraph"/>
+        <w:numPr>
+          <w:ilvl w:val="2"/>
+          <w:numId w:val="1"/>
+        </w:numPr>
+      </w:pPr>
+      <w:r>
+        <w:t>Battery supply power to the motor in the front also, if got enough power</w:t>
+      </w:r>
+    </w:p>
+    <w:p>
+      <w:pPr>
+        <w:pStyle w:val="ListParagraph"/>
+        <w:numPr>
+          <w:ilvl w:val="2"/>
+          <w:numId w:val="1"/>
+        </w:numPr>
+      </w:pPr>
+      <w:r>
+        <w:t>Motor + petrol engine drive the front wheels with the front drive shaft.</w:t>
+      </w:r>
+    </w:p>
+    <w:p>
+      <w:pPr>
+        <w:pStyle w:val="ListParagraph"/>
+        <w:numPr>
+          <w:ilvl w:val="2"/>
+          <w:numId w:val="1"/>
+        </w:numPr>
+      </w:pPr>
+      <w:r>
+        <w:t>All this is done when the car speed is increased.</w:t>
+      </w:r>
+    </w:p>
+    <w:p>
+      <w:pPr>
+        <w:pStyle w:val="ListParagraph"/>
+        <w:numPr>
+          <w:ilvl w:val="2"/>
+          <w:numId w:val="1"/>
+        </w:numPr>
+      </w:pPr>
+      <w:r>
+        <w:t>When doing nothing(constant speed), rotation of rear wheels will send power to the battery. Engine is off.</w:t>
+      </w:r>
+    </w:p>
+    <w:p>
+      <w:pPr>
+        <w:pStyle w:val="ListParagraph"/>
+        <w:numPr>
+          <w:ilvl w:val="2"/>
+          <w:numId w:val="1"/>
+        </w:numPr>
+      </w:pPr>
+      <w:r>
+        <w:t>When slowing down, braking will send power to the battery from wheels – when user reduces the speed (while the battery is not full, every 1kmh drop = 0.05% power stored);</w:t>
+      </w:r>
+    </w:p>
+    <w:p>
+      <w:pPr>
+        <w:pStyle w:val="ListParagraph"/>
+        <w:numPr>
+          <w:ilvl w:val="1"/>
+          <w:numId w:val="1"/>
+        </w:numPr>
+      </w:pPr>
+      <w:r>
+        <w:t>Hydrogen</w:t>
+      </w:r>
+    </w:p>
+    <w:p>
+      <w:pPr>
+        <w:pStyle w:val="ListParagraph"/>
+        <w:numPr>
+          <w:ilvl w:val="2"/>
+          <w:numId w:val="1"/>
+        </w:numPr>
+      </w:pPr>
+      <w:r>
+        <w:t>Hydrogen pumped from tank to fuel stack (in the middle of the car)</w:t>
+      </w:r>
+    </w:p>
+    <w:p>
+      <w:pPr>
+        <w:pStyle w:val="ListParagraph"/>
+        <w:numPr>
+          <w:ilvl w:val="2"/>
+          <w:numId w:val="1"/>
+        </w:numPr>
+      </w:pPr>
+      <w:r>
+        <w:t>Fuel stack produces electricity and sends electricity to motor on front wheel</w:t>
+      </w:r>
+    </w:p>
+    <w:p>
+      <w:pPr>
+        <w:pStyle w:val="ListParagraph"/>
+        <w:numPr>
+          <w:ilvl w:val="2"/>
+          <w:numId w:val="1"/>
+        </w:numPr>
+      </w:pPr>
+      <w:r>
+        <w:t>Motor will turn the front driveshaft so now the front wheels will move.</w:t>
+      </w:r>
+    </w:p>
+    <w:p>
+      <w:pPr>
+        <w:pStyle w:val="ListParagraph"/>
+        <w:numPr>
+          <w:ilvl w:val="2"/>
+          <w:numId w:val="1"/>
+        </w:numPr>
+      </w:pPr>
+      <w:r>
+        <w:t>Slow down like normal(no regenerative charging)</w:t>
+      </w:r>
+    </w:p>
+    <w:p>
+      <w:pPr>
+        <w:pStyle w:val="ListParagraph"/>
+        <w:numPr>
+          <w:ilvl w:val="1"/>
+          <w:numId w:val="1"/>
+        </w:numPr>
+      </w:pPr>
+      <w:r>
+        <w:t>Electric</w:t>
+      </w:r>
+    </w:p>
+    <w:p>
+      <w:pPr>
+        <w:pStyle w:val="ListParagraph"/>
+        <w:numPr>
+          <w:ilvl w:val="2"/>
+          <w:numId w:val="1"/>
+        </w:numPr>
+      </w:pPr>
+      <w:r>
+        <w:t>Similar like hydrogen, just that no fuel stack. Battery send electricity to the front motor and front motor will drive front wheels</w:t>
+      </w:r>
+    </w:p>
+    <w:p>
+      <w:pPr>
+        <w:pStyle w:val="ListParagraph"/>
+        <w:numPr>
+          <w:ilvl w:val="2"/>
+          <w:numId w:val="1"/>
+        </w:numPr>
+      </w:pPr>
+      <w:r>
+        <w:t>When cruising, rotation of rear wheels send power to the battery</w:t>
+      </w:r>
+    </w:p>
+    <w:p>
+      <w:pPr>
+        <w:pStyle w:val="ListParagraph"/>
+        <w:numPr>
+          <w:ilvl w:val="2"/>
+          <w:numId w:val="1"/>
+        </w:numPr>
+      </w:pPr>
+      <w:r>
+        <w:t>When user reduces the speed, braking will send power to the battery from wheels – when user reduces the speed (while battery is not full, every 1 kmh drop = 0.05% power stored)</w:t>
+      </w:r>
+    </w:p>
+    <w:p>
+      <w:pPr>
+        <w:pStyle w:val="ListParagraph"/>
+        <w:numPr>
+          <w:ilvl w:val="0"/>
+          <w:numId w:val="1"/>
+        </w:numPr>
+      </w:pPr>
+      <w:r>
+        <w:t>Simulate different driving conditions</w:t>
+      </w:r>
+      <w:r>
+        <w:t xml:space="preserve"> at high altitude</w:t>
+      </w:r>
+    </w:p>
+    <w:p>
+      <w:pPr>
+        <w:pStyle w:val="ListParagraph"/>
+        <w:numPr>
+          <w:ilvl w:val="1"/>
+          <w:numId w:val="1"/>
+        </w:numPr>
+      </w:pPr>
+      <w:r>
+        <w:t>Similar to the #2, only have normal mode</w:t>
+      </w:r>
+    </w:p>
+    <w:p>
+      <w:pPr>
+        <w:pStyle w:val="ListParagraph"/>
+        <w:numPr>
+          <w:ilvl w:val="1"/>
+          <w:numId w:val="1"/>
+        </w:numPr>
+      </w:pPr>
+      <w:r>
+        <w:t>User increases altitude, more fuel is used.</w:t>
+      </w:r>
+    </w:p>
+    <w:p>
+      <w:pPr>
+        <w:pStyle w:val="ListParagraph"/>
+        <w:numPr>
+          <w:ilvl w:val="1"/>
+          <w:numId w:val="1"/>
+        </w:numPr>
+      </w:pPr>
+      <w:r>
+        <w:t>Altitude decrease, less fuel is used (provided speed is the same)</w:t>
+      </w:r>
+    </w:p>
+    <w:p>
+      <w:pPr>
+        <w:pStyle w:val="ListParagraph"/>
+        <w:numPr>
+          <w:ilvl w:val="1"/>
+          <w:numId w:val="1"/>
+        </w:numPr>
+      </w:pPr>
+      <w:r>
+        <w:t>User changes altitude the same way they change incline like in #2</w:t>
+      </w:r>
       <w:bookmarkStart w:id="0" w:name="_GoBack"/>
       <w:bookmarkEnd w:id="0"/>
-    </w:p>
-    <w:p>
-      <w:pPr>
-        <w:pStyle w:val="ListParagraph"/>
-        <w:numPr>
-          <w:ilvl w:val="1"/>
-          <w:numId w:val="1"/>
-        </w:numPr>
-      </w:pPr>
-      <w:r>
-        <w:t>Defrost rear</w:t>
-      </w:r>
-    </w:p>
-    <w:p>
-      <w:pPr>
-        <w:pStyle w:val="ListParagraph"/>
-        <w:numPr>
-          <w:ilvl w:val="0"/>
-          <w:numId w:val="1"/>
-        </w:numPr>
-      </w:pPr>
-      <w:r>
-        <w:t>Simulate steering system</w:t>
-      </w:r>
-    </w:p>
-    <w:p>
-      <w:pPr>
-        <w:pStyle w:val="ListParagraph"/>
-        <w:numPr>
-          <w:ilvl w:val="0"/>
-          <w:numId w:val="1"/>
-        </w:numPr>
-      </w:pPr>
-      <w:r>
-        <w:t xml:space="preserve">Simulate braking system </w:t>
-      </w:r>
-    </w:p>
-    <w:p>
-      <w:pPr>
-        <w:pStyle w:val="ListParagraph"/>
-        <w:numPr>
-          <w:ilvl w:val="1"/>
-          <w:numId w:val="1"/>
-        </w:numPr>
-      </w:pPr>
-      <w:r>
-        <w:t>Hand brake</w:t>
-      </w:r>
-    </w:p>
-    <w:p>
-      <w:pPr>
-        <w:pStyle w:val="ListParagraph"/>
-        <w:numPr>
-          <w:ilvl w:val="1"/>
-          <w:numId w:val="1"/>
-        </w:numPr>
-      </w:pPr>
-      <w:r>
-        <w:t>Foot brake</w:t>
-      </w:r>
-    </w:p>
-    <w:p>
-      <w:pPr>
-        <w:pStyle w:val="ListParagraph"/>
-        <w:numPr>
-          <w:ilvl w:val="0"/>
-          <w:numId w:val="1"/>
-        </w:numPr>
-      </w:pPr>
-      <w:r>
-        <w:t>Simulate adding attachment</w:t>
-      </w:r>
-    </w:p>
-    <w:p>
-      <w:pPr>
-        <w:pStyle w:val="ListParagraph"/>
-        <w:numPr>
-          <w:ilvl w:val="0"/>
-          <w:numId w:val="1"/>
-        </w:numPr>
-      </w:pPr>
-      <w:r>
-        <w:t>Simulate alternative fuel powered drivetrains</w:t>
-      </w:r>
-    </w:p>
-    <w:p>
-      <w:pPr>
-        <w:pStyle w:val="ListParagraph"/>
-        <w:numPr>
-          <w:ilvl w:val="1"/>
-          <w:numId w:val="1"/>
-        </w:numPr>
-      </w:pPr>
-      <w:r>
-        <w:t>Hybrid</w:t>
-      </w:r>
-    </w:p>
-    <w:p>
-      <w:pPr>
-        <w:pStyle w:val="ListParagraph"/>
-        <w:numPr>
-          <w:ilvl w:val="1"/>
-          <w:numId w:val="1"/>
-        </w:numPr>
-      </w:pPr>
-      <w:r>
-        <w:t>Hydrogen</w:t>
-      </w:r>
-    </w:p>
-    <w:p>
-      <w:pPr>
-        <w:pStyle w:val="ListParagraph"/>
-        <w:numPr>
-          <w:ilvl w:val="1"/>
-          <w:numId w:val="1"/>
-        </w:numPr>
-      </w:pPr>
-      <w:r>
-        <w:t>Electric</w:t>
-      </w:r>
-    </w:p>
-    <w:p>
-      <w:pPr>
-        <w:pStyle w:val="ListParagraph"/>
-        <w:numPr>
-          <w:ilvl w:val="0"/>
-          <w:numId w:val="1"/>
-        </w:numPr>
-      </w:pPr>
-      <w:r>
-        <w:t>Simulate different driving conditions</w:t>
-      </w:r>
-      <w:r>
-        <w:t xml:space="preserve"> at high altitude</w:t>
-      </w:r>
     </w:p>
     <w:sectPr>
       <w:pgSz w:w="12240" w:h="15840"/>

</xml_diff>